<commit_message>
Gestion user : 0%
</commit_message>
<xml_diff>
--- a/public/doc/Conditions générales d'utilisation.docx
+++ b/public/doc/Conditions générales d'utilisation.docx
@@ -5,32 +5,45 @@
     <w:p>
       <w:pPr>
         <w:pStyle w:val="Titre"/>
-      </w:pPr>
-      <w:r>
+        <w:spacing w:line="360" w:lineRule="auto"/>
+        <w:jc w:val="center"/>
+        <w:rPr>
+          <w:sz w:val="32"/>
+          <w:szCs w:val="32"/>
+        </w:rPr>
+      </w:pPr>
+      <w:r>
+        <w:rPr>
+          <w:sz w:val="32"/>
+          <w:szCs w:val="32"/>
+        </w:rPr>
         <w:t>Conditions générales d'</w:t>
       </w:r>
       <w:r>
+        <w:rPr>
+          <w:sz w:val="32"/>
+          <w:szCs w:val="32"/>
+        </w:rPr>
         <w:t xml:space="preserve">utilisation du site </w:t>
       </w:r>
-      <w:proofErr w:type="spellStart"/>
-      <w:r>
-        <w:t>nom_du_site</w:t>
-      </w:r>
-      <w:proofErr w:type="spellEnd"/>
-    </w:p>
-    <w:p>
-      <w:pPr>
-        <w:pStyle w:val="Corps"/>
-      </w:pPr>
-    </w:p>
-    <w:p>
-      <w:pPr>
-        <w:pStyle w:val="Corps"/>
+      <w:r>
+        <w:rPr>
+          <w:sz w:val="32"/>
+          <w:szCs w:val="32"/>
+        </w:rPr>
+        <w:t>lesekoya</w:t>
+      </w:r>
+    </w:p>
+    <w:p>
+      <w:pPr>
+        <w:pStyle w:val="Corps"/>
+        <w:spacing w:line="360" w:lineRule="auto"/>
       </w:pPr>
     </w:p>
     <w:p>
       <w:pPr>
         <w:pStyle w:val="Sous-titre"/>
+        <w:spacing w:line="360" w:lineRule="auto"/>
       </w:pPr>
       <w:r>
         <w:t>ARTICLE 1 : Objet</w:t>
@@ -39,11 +52,7 @@
     <w:p>
       <w:pPr>
         <w:pStyle w:val="Corps"/>
-      </w:pPr>
-    </w:p>
-    <w:p>
-      <w:pPr>
-        <w:pStyle w:val="Corps"/>
+        <w:spacing w:line="360" w:lineRule="auto"/>
       </w:pPr>
       <w:r>
         <w:t>Les pré</w:t>
@@ -70,20 +79,16 @@
         <w:t xml:space="preserve">utilisation du site </w:t>
       </w:r>
       <w:r>
-        <w:t>_site_</w:t>
-      </w:r>
-      <w:r>
-        <w:t xml:space="preserve"> et de ses services.</w:t>
-      </w:r>
-    </w:p>
-    <w:p>
-      <w:pPr>
-        <w:pStyle w:val="Corps"/>
-      </w:pPr>
-    </w:p>
-    <w:p>
-      <w:pPr>
-        <w:pStyle w:val="Corps"/>
+        <w:t xml:space="preserve">lesekoya </w:t>
+      </w:r>
+      <w:r>
+        <w:t>et de ses services.</w:t>
+      </w:r>
+    </w:p>
+    <w:p>
+      <w:pPr>
+        <w:pStyle w:val="Corps"/>
+        <w:spacing w:line="360" w:lineRule="auto"/>
       </w:pPr>
       <w:r>
         <w:t>Ce contrat est conclu entre :</w:t>
@@ -92,11 +97,7 @@
     <w:p>
       <w:pPr>
         <w:pStyle w:val="Corps"/>
-      </w:pPr>
-    </w:p>
-    <w:p>
-      <w:pPr>
-        <w:pStyle w:val="Corps"/>
+        <w:spacing w:line="360" w:lineRule="auto"/>
       </w:pPr>
       <w:r>
         <w:t>Le gérant du site internet, ci-après désigné « l’Éditeur »,</w:t>
@@ -105,11 +106,7 @@
     <w:p>
       <w:pPr>
         <w:pStyle w:val="Corps"/>
-      </w:pPr>
-    </w:p>
-    <w:p>
-      <w:pPr>
-        <w:pStyle w:val="Corps"/>
+        <w:spacing w:line="360" w:lineRule="auto"/>
       </w:pPr>
       <w:r>
         <w:t>Toute personne physique ou morale souhaitant accéder au site et à ses services, ci-après appelé « l’Utilisateur ».</w:t>
@@ -118,11 +115,7 @@
     <w:p>
       <w:pPr>
         <w:pStyle w:val="Corps"/>
-      </w:pPr>
-    </w:p>
-    <w:p>
-      <w:pPr>
-        <w:pStyle w:val="Corps"/>
+        <w:spacing w:line="360" w:lineRule="auto"/>
       </w:pPr>
       <w:r>
         <w:t>Les conditions générales d'utilisation doivent être acceptées par tout Utilisateur, et son accès au site vaut acceptation de ces conditions.</w:t>
@@ -131,16 +124,13 @@
     <w:p>
       <w:pPr>
         <w:pStyle w:val="Corps"/>
-      </w:pPr>
-    </w:p>
-    <w:p>
-      <w:pPr>
-        <w:pStyle w:val="Corps"/>
+        <w:spacing w:line="360" w:lineRule="auto"/>
       </w:pPr>
     </w:p>
     <w:p>
       <w:pPr>
         <w:pStyle w:val="Sous-titre"/>
+        <w:spacing w:line="360" w:lineRule="auto"/>
       </w:pPr>
       <w:r>
         <w:t>ARTICLE 2 : Mentions légales</w:t>
@@ -149,6 +139,7 @@
     <w:p>
       <w:pPr>
         <w:pStyle w:val="Corps"/>
+        <w:spacing w:line="360" w:lineRule="auto"/>
         <w:rPr>
           <w:i/>
           <w:iCs/>
@@ -165,33 +156,28 @@
     <w:p>
       <w:pPr>
         <w:pStyle w:val="Corps"/>
-      </w:pPr>
-    </w:p>
-    <w:p>
-      <w:pPr>
-        <w:pStyle w:val="Corps"/>
+        <w:spacing w:line="360" w:lineRule="auto"/>
       </w:pPr>
       <w:r>
         <w:t xml:space="preserve">Le site </w:t>
       </w:r>
-      <w:proofErr w:type="spellStart"/>
-      <w:r>
-        <w:t>nom_du_site</w:t>
-      </w:r>
-      <w:proofErr w:type="spellEnd"/>
+      <w:r>
+        <w:t>lesekoya</w:t>
+      </w:r>
       <w:r>
         <w:t xml:space="preserve"> est édité par</w:t>
       </w:r>
       <w:r>
         <w:t xml:space="preserve"> </w:t>
       </w:r>
-      <w:proofErr w:type="spellStart"/>
-      <w:r>
-        <w:t>nom_de_lediteur</w:t>
-      </w:r>
-      <w:proofErr w:type="spellEnd"/>
-      <w:r>
-        <w:t>, adresse</w:t>
+      <w:r>
+        <w:t>Malick TOUNKARA</w:t>
+      </w:r>
+      <w:r>
+        <w:t xml:space="preserve">, </w:t>
+      </w:r>
+      <w:r>
+        <w:t>Sacré cœur 2</w:t>
       </w:r>
       <w:r>
         <w:t>.</w:t>
@@ -199,22 +185,8 @@
     </w:p>
     <w:p>
       <w:pPr>
-        <w:pStyle w:val="Corps"/>
-      </w:pPr>
-    </w:p>
-    <w:p>
-      <w:pPr>
-        <w:pStyle w:val="Corps"/>
-      </w:pPr>
-    </w:p>
-    <w:p>
-      <w:pPr>
-        <w:pStyle w:val="Corps"/>
-      </w:pPr>
-    </w:p>
-    <w:p>
-      <w:pPr>
         <w:pStyle w:val="Sous-titre"/>
+        <w:spacing w:line="360" w:lineRule="auto"/>
       </w:pPr>
       <w:r>
         <w:rPr>
@@ -229,11 +201,7 @@
     <w:p>
       <w:pPr>
         <w:pStyle w:val="Corps"/>
-      </w:pPr>
-    </w:p>
-    <w:p>
-      <w:pPr>
-        <w:pStyle w:val="Corps"/>
+        <w:spacing w:line="360" w:lineRule="auto"/>
       </w:pPr>
       <w:r>
         <w:t>L’</w:t>
@@ -244,11 +212,9 @@
       <w:r>
         <w:t xml:space="preserve">r du site </w:t>
       </w:r>
-      <w:proofErr w:type="spellStart"/>
-      <w:r>
-        <w:t>nom_du_site</w:t>
-      </w:r>
-      <w:proofErr w:type="spellEnd"/>
+      <w:r>
+        <w:t>lesekoya</w:t>
+      </w:r>
       <w:r>
         <w:t xml:space="preserve"> a accès aux services suivants :</w:t>
       </w:r>
@@ -260,9 +226,58 @@
           <w:ilvl w:val="0"/>
           <w:numId w:val="2"/>
         </w:numPr>
-      </w:pPr>
-      <w:r>
-        <w:t>Service 1</w:t>
+        <w:spacing w:line="360" w:lineRule="auto"/>
+      </w:pPr>
+      <w:r>
+        <w:t>La boutique</w:t>
+      </w:r>
+    </w:p>
+    <w:p>
+      <w:pPr>
+        <w:pStyle w:val="Corps"/>
+        <w:spacing w:line="360" w:lineRule="auto"/>
+      </w:pPr>
+    </w:p>
+    <w:p>
+      <w:pPr>
+        <w:pStyle w:val="Corps"/>
+        <w:spacing w:line="360" w:lineRule="auto"/>
+      </w:pPr>
+      <w:r>
+        <w:t xml:space="preserve">Tout Utilisateur ayant accès </w:t>
+      </w:r>
+      <w:r>
+        <w:t>à</w:t>
+      </w:r>
+      <w:r>
+        <w:t xml:space="preserve"> internet peut accéder gratuitement et depuis n’importe où au site. Les frais supportés par l’Utilisateur pour y accéder (connexion internet, matériel informatique, etc.) ne sont pas à la charge de l’Éditeur.</w:t>
+      </w:r>
+    </w:p>
+    <w:p>
+      <w:pPr>
+        <w:pStyle w:val="Corps"/>
+        <w:spacing w:line="360" w:lineRule="auto"/>
+      </w:pPr>
+    </w:p>
+    <w:p>
+      <w:pPr>
+        <w:pStyle w:val="Corps"/>
+        <w:spacing w:line="360" w:lineRule="auto"/>
+      </w:pPr>
+      <w:r>
+        <w:t xml:space="preserve">Les services suivants ne sont pas </w:t>
+      </w:r>
+      <w:r>
+        <w:t>accessibles</w:t>
+      </w:r>
+      <w:r>
+        <w:t xml:space="preserve"> pour l’Utilisateur que s’il est memb</w:t>
+      </w:r>
+      <w:r>
+        <w:t>re du site (c’est-à-dire qu’il e</w:t>
+      </w:r>
+      <w:r>
+        <w:t>st identifié à l’aide de ses identifiants de connexion) :</w:t>
       </w:r>
     </w:p>
     <w:p>
@@ -272,53 +287,10 @@
           <w:ilvl w:val="0"/>
           <w:numId w:val="2"/>
         </w:numPr>
-      </w:pPr>
-      <w:r>
-        <w:t>Service 2</w:t>
-      </w:r>
-    </w:p>
-    <w:p>
-      <w:pPr>
-        <w:pStyle w:val="Corps"/>
-      </w:pPr>
-    </w:p>
-    <w:p>
-      <w:pPr>
-        <w:pStyle w:val="Corps"/>
-      </w:pPr>
-      <w:r>
-        <w:t xml:space="preserve">Tout Utilisateur ayant accès </w:t>
-      </w:r>
-      <w:r>
-        <w:t>à</w:t>
-      </w:r>
-      <w:r>
-        <w:t xml:space="preserve"> internet peut accéder gratuitement et depuis n’importe où au site. Les frais supportés par l’Utilisateur pour y accéder (connexion internet, matériel informatique, etc.) ne sont pas à la charge de l’Éditeur.</w:t>
-      </w:r>
-    </w:p>
-    <w:p>
-      <w:pPr>
-        <w:pStyle w:val="Corps"/>
-      </w:pPr>
-    </w:p>
-    <w:p>
-      <w:pPr>
-        <w:pStyle w:val="Corps"/>
-      </w:pPr>
-      <w:r>
-        <w:t xml:space="preserve">Les services suivants ne sont pas </w:t>
-      </w:r>
-      <w:r>
-        <w:t>accessibles</w:t>
-      </w:r>
-      <w:r>
-        <w:t xml:space="preserve"> pour l’Utilisateur que s’il est memb</w:t>
-      </w:r>
-      <w:r>
-        <w:t>re du site (c’est-à-dire qu’il e</w:t>
-      </w:r>
-      <w:r>
-        <w:t>st identifié à l’aide de ses identifiants de connexion) :</w:t>
+        <w:spacing w:line="360" w:lineRule="auto"/>
+      </w:pPr>
+      <w:r>
+        <w:t>Gestion des commandes</w:t>
       </w:r>
     </w:p>
     <w:p>
@@ -328,25 +300,42 @@
           <w:ilvl w:val="0"/>
           <w:numId w:val="2"/>
         </w:numPr>
-      </w:pPr>
-      <w:r>
-        <w:t>Gestion des annonces</w:t>
-      </w:r>
-    </w:p>
-    <w:p>
-      <w:pPr>
-        <w:pStyle w:val="Corps"/>
+        <w:spacing w:line="360" w:lineRule="auto"/>
+      </w:pPr>
+      <w:r>
+        <w:t>Gestion des articles</w:t>
+      </w:r>
+    </w:p>
+    <w:p>
+      <w:pPr>
+        <w:pStyle w:val="Corps"/>
+        <w:numPr>
+          <w:ilvl w:val="0"/>
+          <w:numId w:val="2"/>
+        </w:numPr>
+        <w:spacing w:line="360" w:lineRule="auto"/>
+      </w:pPr>
+      <w:r>
+        <w:t>Gestion du panier</w:t>
+      </w:r>
+    </w:p>
+    <w:p>
+      <w:pPr>
+        <w:pStyle w:val="Corps"/>
+        <w:spacing w:line="360" w:lineRule="auto"/>
         <w:ind w:left="180"/>
       </w:pPr>
     </w:p>
     <w:p>
       <w:pPr>
         <w:pStyle w:val="Corps"/>
-      </w:pPr>
-    </w:p>
-    <w:p>
-      <w:pPr>
-        <w:pStyle w:val="Corps"/>
+        <w:spacing w:line="360" w:lineRule="auto"/>
+      </w:pPr>
+    </w:p>
+    <w:p>
+      <w:pPr>
+        <w:pStyle w:val="Corps"/>
+        <w:spacing w:line="360" w:lineRule="auto"/>
       </w:pPr>
       <w:r>
         <w:t>Le site et ses différents services peuvent être interrompus ou suspendus par l’Éditeur, notamment à l’occasion d’une maintenance, sans obligation de préavis ou de justification.</w:t>
@@ -354,16 +343,7 @@
     </w:p>
     <w:p>
       <w:pPr>
-        <w:pStyle w:val="Corps"/>
-      </w:pPr>
-    </w:p>
-    <w:p>
-      <w:pPr>
-        <w:pStyle w:val="Corps"/>
-      </w:pPr>
-    </w:p>
-    <w:p>
-      <w:pPr>
+        <w:spacing w:line="360" w:lineRule="auto"/>
         <w:rPr>
           <w:rFonts w:ascii="Helvetica" w:hAnsi="Helvetica" w:cs="Arial Unicode MS"/>
           <w:color w:val="000000"/>
@@ -382,6 +362,7 @@
     <w:p>
       <w:pPr>
         <w:pStyle w:val="Sous-titre"/>
+        <w:spacing w:line="360" w:lineRule="auto"/>
       </w:pPr>
       <w:r>
         <w:rPr>
@@ -397,11 +378,7 @@
     <w:p>
       <w:pPr>
         <w:pStyle w:val="Corps"/>
-      </w:pPr>
-    </w:p>
-    <w:p>
-      <w:pPr>
-        <w:pStyle w:val="Corps"/>
+        <w:spacing w:line="360" w:lineRule="auto"/>
       </w:pPr>
       <w:r>
         <w:t xml:space="preserve">L'Utilisateur est responsable des risques liés à l’utilisation de son identifiant de connexion et de son mot de passe. </w:t>
@@ -410,11 +387,13 @@
     <w:p>
       <w:pPr>
         <w:pStyle w:val="Corps"/>
-      </w:pPr>
-    </w:p>
-    <w:p>
-      <w:pPr>
-        <w:pStyle w:val="Corps"/>
+        <w:spacing w:line="360" w:lineRule="auto"/>
+      </w:pPr>
+    </w:p>
+    <w:p>
+      <w:pPr>
+        <w:pStyle w:val="Corps"/>
+        <w:spacing w:line="360" w:lineRule="auto"/>
       </w:pPr>
       <w:r>
         <w:t>Le mot de passe de l’Utilisateur doit rester secret. En cas de divulgation de mot de passe, l’Éditeur décline toute responsabilité.</w:t>
@@ -423,11 +402,16 @@
     <w:p>
       <w:pPr>
         <w:pStyle w:val="Corps"/>
-      </w:pPr>
-    </w:p>
-    <w:p>
-      <w:pPr>
-        <w:pStyle w:val="Corps"/>
+        <w:spacing w:line="360" w:lineRule="auto"/>
+      </w:pPr>
+    </w:p>
+    <w:p>
+      <w:pPr>
+        <w:pStyle w:val="Corps"/>
+        <w:spacing w:line="360" w:lineRule="auto"/>
+        <w:rPr>
+          <w:vertAlign w:val="subscript"/>
+        </w:rPr>
       </w:pPr>
       <w:r>
         <w:t>L’Utilisateur assume l’entière responsabilité de l’utilisation qu’il fait des informations et contenus p</w:t>
@@ -435,11 +419,9 @@
       <w:r>
         <w:t xml:space="preserve">résents sur le site </w:t>
       </w:r>
-      <w:proofErr w:type="spellStart"/>
-      <w:r>
-        <w:t>nom_du_site</w:t>
-      </w:r>
-      <w:proofErr w:type="spellEnd"/>
+      <w:r>
+        <w:t>lesekoya</w:t>
+      </w:r>
       <w:r>
         <w:t>.</w:t>
       </w:r>
@@ -447,11 +429,13 @@
     <w:p>
       <w:pPr>
         <w:pStyle w:val="Corps"/>
-      </w:pPr>
-    </w:p>
-    <w:p>
-      <w:pPr>
-        <w:pStyle w:val="Corps"/>
+        <w:spacing w:line="360" w:lineRule="auto"/>
+      </w:pPr>
+    </w:p>
+    <w:p>
+      <w:pPr>
+        <w:pStyle w:val="Corps"/>
+        <w:spacing w:line="360" w:lineRule="auto"/>
       </w:pPr>
       <w:r>
         <w:t>Tout usage du service par l'Utilisateur ayant directement ou indirectement pour conséquence des dommages doit faire l'objet d'une indemnisation au profit du site.</w:t>
@@ -460,11 +444,13 @@
     <w:p>
       <w:pPr>
         <w:pStyle w:val="Corps"/>
-      </w:pPr>
-    </w:p>
-    <w:p>
-      <w:pPr>
-        <w:pStyle w:val="Corps"/>
+        <w:spacing w:line="360" w:lineRule="auto"/>
+      </w:pPr>
+    </w:p>
+    <w:p>
+      <w:pPr>
+        <w:pStyle w:val="Corps"/>
+        <w:spacing w:line="360" w:lineRule="auto"/>
       </w:pPr>
       <w:r>
         <w:t>Le site permet aux membres de publier sur le site :</w:t>
@@ -477,9 +463,10 @@
           <w:ilvl w:val="0"/>
           <w:numId w:val="2"/>
         </w:numPr>
-      </w:pPr>
-      <w:r>
-        <w:t>Permission 1</w:t>
+        <w:spacing w:line="360" w:lineRule="auto"/>
+      </w:pPr>
+      <w:r>
+        <w:t>Des articles</w:t>
       </w:r>
       <w:r>
         <w:t>;</w:t>
@@ -488,26 +475,13 @@
     <w:p>
       <w:pPr>
         <w:pStyle w:val="Corps"/>
-        <w:numPr>
-          <w:ilvl w:val="0"/>
-          <w:numId w:val="2"/>
-        </w:numPr>
-      </w:pPr>
-      <w:r>
-        <w:t>Permission 2</w:t>
-      </w:r>
-      <w:r>
-        <w:t>.</w:t>
-      </w:r>
-    </w:p>
-    <w:p>
-      <w:pPr>
-        <w:pStyle w:val="Corps"/>
-      </w:pPr>
-    </w:p>
-    <w:p>
-      <w:pPr>
-        <w:pStyle w:val="Corps"/>
+        <w:spacing w:line="360" w:lineRule="auto"/>
+      </w:pPr>
+    </w:p>
+    <w:p>
+      <w:pPr>
+        <w:pStyle w:val="Corps"/>
+        <w:spacing w:line="360" w:lineRule="auto"/>
       </w:pPr>
       <w:r>
         <w:t xml:space="preserve">Le membre s’engage à tenir des propos respectueux des autres et de la loi et accepte que ces publications soient modérées ou refusées par l’Éditeur, sans obligation de justification. </w:t>
@@ -516,11 +490,13 @@
     <w:p>
       <w:pPr>
         <w:pStyle w:val="Corps"/>
-      </w:pPr>
-    </w:p>
-    <w:p>
-      <w:pPr>
-        <w:pStyle w:val="Corps"/>
+        <w:spacing w:line="360" w:lineRule="auto"/>
+      </w:pPr>
+    </w:p>
+    <w:p>
+      <w:pPr>
+        <w:pStyle w:val="Corps"/>
+        <w:spacing w:line="360" w:lineRule="auto"/>
       </w:pPr>
       <w:r>
         <w:t>En publiant sur le site, l’Utilisateur cède à la société éditrice le droit non exclusif et gratuit de représenter, reproduire, adapter, modifier, diffuser et distribuer sa publication, directement ou par un tiers autorisé.</w:t>
@@ -529,11 +505,13 @@
     <w:p>
       <w:pPr>
         <w:pStyle w:val="Corps"/>
-      </w:pPr>
-    </w:p>
-    <w:p>
-      <w:pPr>
-        <w:pStyle w:val="Corps"/>
+        <w:spacing w:line="360" w:lineRule="auto"/>
+      </w:pPr>
+    </w:p>
+    <w:p>
+      <w:pPr>
+        <w:pStyle w:val="Corps"/>
+        <w:spacing w:line="360" w:lineRule="auto"/>
       </w:pPr>
       <w:r>
         <w:t>L’Éditeur s'engage toutefois à citer le membre en cas d’utilisation de  sa publication</w:t>
@@ -542,21 +520,13 @@
     <w:p>
       <w:pPr>
         <w:pStyle w:val="Corps"/>
-      </w:pPr>
-    </w:p>
-    <w:p>
-      <w:pPr>
-        <w:pStyle w:val="Corps"/>
-      </w:pPr>
-    </w:p>
-    <w:p>
-      <w:pPr>
-        <w:pStyle w:val="Corps"/>
+        <w:spacing w:line="360" w:lineRule="auto"/>
       </w:pPr>
     </w:p>
     <w:p>
       <w:pPr>
         <w:pStyle w:val="Sous-titre"/>
+        <w:spacing w:line="360" w:lineRule="auto"/>
       </w:pPr>
       <w:r>
         <w:t>ARTICLE 5 : Responsabilité de l’Éditeur</w:t>
@@ -565,11 +535,7 @@
     <w:p>
       <w:pPr>
         <w:pStyle w:val="Corps"/>
-      </w:pPr>
-    </w:p>
-    <w:p>
-      <w:pPr>
-        <w:pStyle w:val="Corps"/>
+        <w:spacing w:line="360" w:lineRule="auto"/>
       </w:pPr>
       <w:r>
         <w:t>Tout dysfonctionnement du serveur ou du réseau ne peut engager la responsabilité de l’Éditeur.</w:t>
@@ -578,11 +544,13 @@
     <w:p>
       <w:pPr>
         <w:pStyle w:val="Corps"/>
-      </w:pPr>
-    </w:p>
-    <w:p>
-      <w:pPr>
-        <w:pStyle w:val="Corps"/>
+        <w:spacing w:line="360" w:lineRule="auto"/>
+      </w:pPr>
+    </w:p>
+    <w:p>
+      <w:pPr>
+        <w:pStyle w:val="Corps"/>
+        <w:spacing w:line="360" w:lineRule="auto"/>
       </w:pPr>
       <w:r>
         <w:t>De même, l</w:t>
@@ -600,11 +568,13 @@
     <w:p>
       <w:pPr>
         <w:pStyle w:val="Corps"/>
-      </w:pPr>
-    </w:p>
-    <w:p>
-      <w:pPr>
-        <w:pStyle w:val="Corps"/>
+        <w:spacing w:line="360" w:lineRule="auto"/>
+      </w:pPr>
+    </w:p>
+    <w:p>
+      <w:pPr>
+        <w:pStyle w:val="Corps"/>
+        <w:spacing w:line="360" w:lineRule="auto"/>
       </w:pPr>
       <w:r>
         <w:t>L</w:t>
@@ -615,11 +585,9 @@
       <w:r>
         <w:t xml:space="preserve"> </w:t>
       </w:r>
-      <w:proofErr w:type="spellStart"/>
-      <w:r>
-        <w:t>nom_du_site</w:t>
-      </w:r>
-      <w:proofErr w:type="spellEnd"/>
+      <w:r>
+        <w:t>lesekoya</w:t>
+      </w:r>
       <w:r>
         <w:t xml:space="preserve"> s'engage à mettre en œuvre tous les moyens nécessaires pour</w:t>
       </w:r>
@@ -657,11 +625,7 @@
     <w:p>
       <w:pPr>
         <w:pStyle w:val="Corps"/>
-      </w:pPr>
-    </w:p>
-    <w:p>
-      <w:pPr>
-        <w:pStyle w:val="Corps"/>
+        <w:spacing w:line="360" w:lineRule="auto"/>
       </w:pPr>
       <w:r>
         <w:t>L’Éditeur se réserve la faculté d’une non-garantie de la fiabilité des sources, bien que les informations diffusées su</w:t>
@@ -675,17 +639,14 @@
     </w:p>
     <w:p>
       <w:pPr>
-        <w:pStyle w:val="Corps"/>
-      </w:pPr>
-    </w:p>
-    <w:p>
-      <w:pPr>
         <w:pStyle w:val="Sous-titre"/>
+        <w:spacing w:line="360" w:lineRule="auto"/>
       </w:pPr>
       <w:r>
         <w:rPr>
           <w:lang w:val="de-DE"/>
         </w:rPr>
+        <w:lastRenderedPageBreak/>
         <w:t xml:space="preserve">ARTICLE </w:t>
       </w:r>
       <w:r>
@@ -695,11 +656,7 @@
     <w:p>
       <w:pPr>
         <w:pStyle w:val="Corps"/>
-      </w:pPr>
-    </w:p>
-    <w:p>
-      <w:pPr>
-        <w:pStyle w:val="Corps"/>
+        <w:spacing w:line="360" w:lineRule="auto"/>
       </w:pPr>
       <w:r>
         <w:t>L</w:t>
@@ -707,11 +664,9 @@
       <w:r>
         <w:t xml:space="preserve">es contenus du site </w:t>
       </w:r>
-      <w:proofErr w:type="spellStart"/>
-      <w:r>
-        <w:t>nom_du_site</w:t>
-      </w:r>
-      <w:proofErr w:type="spellEnd"/>
+      <w:r>
+        <w:t>lesekoya</w:t>
+      </w:r>
       <w:r>
         <w:t xml:space="preserve"> (logos, textes, éléments graphiques, vidéos, etc.) </w:t>
       </w:r>
@@ -725,11 +680,13 @@
     <w:p>
       <w:pPr>
         <w:pStyle w:val="Corps"/>
-      </w:pPr>
-    </w:p>
-    <w:p>
-      <w:pPr>
-        <w:pStyle w:val="Corps"/>
+        <w:spacing w:line="360" w:lineRule="auto"/>
+      </w:pPr>
+    </w:p>
+    <w:p>
+      <w:pPr>
+        <w:pStyle w:val="Corps"/>
+        <w:spacing w:line="360" w:lineRule="auto"/>
       </w:pPr>
       <w:r>
         <w:t>L’Utilisateur devra obtenir l’autorisation de l’éditeur du site avant toute reproduction, copie ou publication de ces différents contenus.</w:t>
@@ -738,11 +695,13 @@
     <w:p>
       <w:pPr>
         <w:pStyle w:val="Corps"/>
-      </w:pPr>
-    </w:p>
-    <w:p>
-      <w:pPr>
-        <w:pStyle w:val="Corps"/>
+        <w:spacing w:line="360" w:lineRule="auto"/>
+      </w:pPr>
+    </w:p>
+    <w:p>
+      <w:pPr>
+        <w:pStyle w:val="Corps"/>
+        <w:spacing w:line="360" w:lineRule="auto"/>
       </w:pPr>
       <w:r>
         <w:t>Ces derniers peuvent être utilisés par les utilisateurs à des fins privées ; tout usage commercial est interdit.</w:t>
@@ -750,354 +709,20 @@
     </w:p>
     <w:p>
       <w:pPr>
-        <w:pStyle w:val="Corps"/>
-      </w:pPr>
-    </w:p>
-    <w:p>
-      <w:pPr>
-        <w:pStyle w:val="Corps"/>
-      </w:pPr>
-      <w:r>
-        <w:lastRenderedPageBreak/>
-        <w:t>L’Utilisateur est entièrement responsable de tout contenu qu’il met en ligne et il s’engage à ne pas porter atteinte à un tiers.</w:t>
-      </w:r>
-    </w:p>
-    <w:p>
-      <w:pPr>
-        <w:pStyle w:val="Corps"/>
-      </w:pPr>
-    </w:p>
-    <w:p>
-      <w:pPr>
-        <w:pStyle w:val="Corps"/>
-      </w:pPr>
-      <w:r>
-        <w:t>L’Éditeur du site se réserve le droit de modérer ou de supprimer librement et à tout moment les contenus mis en ligne par les utilisateurs, et ce sans justification.</w:t>
-      </w:r>
-    </w:p>
-    <w:p>
-      <w:pPr>
-        <w:pStyle w:val="Corps"/>
-      </w:pPr>
-    </w:p>
-    <w:p>
-      <w:pPr>
-        <w:pStyle w:val="Corps"/>
-      </w:pPr>
-    </w:p>
-    <w:p>
-      <w:pPr>
-        <w:pStyle w:val="Sous-titre"/>
-      </w:pPr>
-      <w:r>
-        <w:rPr>
-          <w:lang w:val="de-DE"/>
-        </w:rPr>
-        <w:t xml:space="preserve">ARTICLE </w:t>
-      </w:r>
-      <w:r>
-        <w:t>7 : Données personnelles</w:t>
-      </w:r>
-    </w:p>
-    <w:p>
-      <w:pPr>
-        <w:pStyle w:val="Corps"/>
-      </w:pPr>
-    </w:p>
-    <w:p>
-      <w:pPr>
-        <w:pStyle w:val="Corps"/>
-      </w:pPr>
-      <w:r>
-        <w:t xml:space="preserve">L’Utilisateur doit obligatoirement fournir des informations personnelles pour procéder à son inscription sur le site. </w:t>
-      </w:r>
-    </w:p>
-    <w:p>
-      <w:pPr>
-        <w:pStyle w:val="Corps"/>
-      </w:pPr>
-    </w:p>
-    <w:p>
-      <w:pPr>
-        <w:pStyle w:val="Corps"/>
-      </w:pPr>
-      <w:r>
-        <w:t>L’adresse électronique (e-mail) de l’utilisateur pourra notamment être utilisée</w:t>
-      </w:r>
-      <w:r>
-        <w:t xml:space="preserve"> par le site G</w:t>
-      </w:r>
-      <w:r>
-        <w:t>abom</w:t>
-      </w:r>
-      <w:r>
-        <w:t>a-</w:t>
-      </w:r>
-      <w:r>
-        <w:t>annonce</w:t>
-      </w:r>
-      <w:r>
-        <w:t xml:space="preserve"> pour la communication d’informations diverses et la gestion du compte.</w:t>
-      </w:r>
-    </w:p>
-    <w:p>
-      <w:pPr>
-        <w:pStyle w:val="Corps"/>
-      </w:pPr>
-    </w:p>
-    <w:p>
-      <w:pPr>
-        <w:pStyle w:val="Corps"/>
-      </w:pPr>
-      <w:proofErr w:type="spellStart"/>
-      <w:proofErr w:type="gramStart"/>
-      <w:r>
-        <w:t>nom_du_site</w:t>
-      </w:r>
-      <w:proofErr w:type="spellEnd"/>
-      <w:proofErr w:type="gramEnd"/>
-      <w:r>
-        <w:t xml:space="preserve"> garantie le respect de la vie privée de l’utilisateur, conformément à la loi n</w:t>
-      </w:r>
-      <w:r>
-        <w:rPr>
-          <w:lang w:val="it-IT"/>
-        </w:rPr>
-        <w:t>°</w:t>
-      </w:r>
-      <w:r>
-        <w:t>78-17 du 6 janvier 1978 relative à l'informatique, aux fichiers et aux libertés.</w:t>
-      </w:r>
-    </w:p>
-    <w:p>
-      <w:pPr>
-        <w:pStyle w:val="Corps"/>
-      </w:pPr>
-    </w:p>
-    <w:p>
-      <w:pPr>
-        <w:pStyle w:val="Corps"/>
-      </w:pPr>
-    </w:p>
-    <w:p>
-      <w:pPr>
-        <w:pStyle w:val="Corps"/>
-      </w:pPr>
-    </w:p>
-    <w:p>
-      <w:pPr>
-        <w:pStyle w:val="Sous-titre"/>
-      </w:pPr>
-      <w:r>
-        <w:t>ARTICLE 8 : Liens hypertextes</w:t>
-      </w:r>
-    </w:p>
-    <w:p>
-      <w:pPr>
-        <w:pStyle w:val="Corps"/>
-      </w:pPr>
-    </w:p>
-    <w:p>
-      <w:pPr>
-        <w:pStyle w:val="Corps"/>
-      </w:pPr>
-      <w:r>
-        <w:t>Les domaines vers lesquels mènent les liens hypertextes présents sur le site n’engagent pas la responsabil</w:t>
-      </w:r>
-      <w:r>
-        <w:t xml:space="preserve">ité de l’Éditeur de </w:t>
-      </w:r>
-      <w:proofErr w:type="spellStart"/>
-      <w:r>
-        <w:t>nom_du_site</w:t>
-      </w:r>
-      <w:proofErr w:type="spellEnd"/>
-      <w:r>
-        <w:t>, qui n’a pas de contrôle sur ces liens.</w:t>
-      </w:r>
-    </w:p>
-    <w:p>
-      <w:pPr>
-        <w:pStyle w:val="Corps"/>
-      </w:pPr>
-    </w:p>
-    <w:p>
-      <w:pPr>
-        <w:pStyle w:val="Corps"/>
-      </w:pPr>
-      <w:r>
-        <w:t>Il est possible pour un tiers de créer un lien ve</w:t>
-      </w:r>
-      <w:r>
-        <w:t>rs une page du site G</w:t>
-      </w:r>
-      <w:r>
-        <w:t>aboma</w:t>
-      </w:r>
-      <w:r>
-        <w:t>-a</w:t>
-      </w:r>
-      <w:r>
-        <w:t>nnonce</w:t>
-      </w:r>
-      <w:r>
-        <w:t xml:space="preserve"> sans autorisation expresse de l’éditeur.</w:t>
-      </w:r>
-    </w:p>
-    <w:p>
-      <w:pPr>
-        <w:pStyle w:val="Corps"/>
-      </w:pPr>
-    </w:p>
-    <w:p>
-      <w:pPr>
-        <w:pStyle w:val="Corps"/>
-      </w:pPr>
-    </w:p>
-    <w:p>
-      <w:pPr>
-        <w:pStyle w:val="Sous-titre"/>
-      </w:pPr>
-      <w:r>
-        <w:t>ARTICLE 9 : Évolution des conditions générales d’utilisation</w:t>
-      </w:r>
-    </w:p>
-    <w:p>
-      <w:pPr>
-        <w:pStyle w:val="Corps"/>
-      </w:pPr>
-    </w:p>
-    <w:p>
-      <w:pPr>
-        <w:pStyle w:val="Corps"/>
-      </w:pPr>
-      <w:r>
-        <w:t xml:space="preserve">Le site </w:t>
-      </w:r>
-      <w:proofErr w:type="spellStart"/>
-      <w:r>
-        <w:t>nom_du_site</w:t>
-      </w:r>
-      <w:proofErr w:type="spellEnd"/>
-      <w:r>
-        <w:t xml:space="preserve"> </w:t>
-      </w:r>
-      <w:r>
-        <w:t>se ré</w:t>
-      </w:r>
-      <w:r>
-        <w:t xml:space="preserve">serve </w:t>
-      </w:r>
-      <w:r>
-        <w:t>le droit de modifier les clauses de ces conditions générales d’utilisation à tout moment et sans justification.</w:t>
-      </w:r>
-    </w:p>
-    <w:p>
-      <w:pPr>
-        <w:pStyle w:val="Corps"/>
-      </w:pPr>
-    </w:p>
-    <w:p>
-      <w:pPr>
-        <w:pStyle w:val="Corps"/>
-      </w:pPr>
-    </w:p>
-    <w:p>
-      <w:pPr>
-        <w:pStyle w:val="Sous-titre"/>
-      </w:pPr>
-      <w:r>
-        <w:t>ARTICLE 10 : Durée du contrat</w:t>
-      </w:r>
-    </w:p>
-    <w:p>
-      <w:pPr>
-        <w:pStyle w:val="Corps"/>
-      </w:pPr>
-    </w:p>
-    <w:p>
-      <w:pPr>
-        <w:pStyle w:val="Corps"/>
-      </w:pPr>
-      <w:r>
-        <w:rPr>
-          <w:lang w:val="it-IT"/>
-        </w:rPr>
-        <w:t xml:space="preserve">La durée </w:t>
-      </w:r>
-      <w:r>
-        <w:t xml:space="preserve"> du présent contrat est indéterminée. Le contrat produit ses effets à l'égard de l'Utilisateur à compter du début de l’utilisation du service.</w:t>
-      </w:r>
-    </w:p>
-    <w:p>
-      <w:pPr>
-        <w:pStyle w:val="Corps"/>
-      </w:pPr>
-    </w:p>
-    <w:p>
-      <w:pPr>
-        <w:pStyle w:val="Corps"/>
-      </w:pPr>
-    </w:p>
-    <w:p>
-      <w:pPr>
-        <w:pStyle w:val="Corps"/>
-      </w:pPr>
-      <w:bookmarkStart w:id="0" w:name="_GoBack"/>
-      <w:bookmarkEnd w:id="0"/>
-    </w:p>
-    <w:p>
-      <w:pPr>
-        <w:rPr>
-          <w:rFonts w:ascii="Helvetica" w:hAnsi="Helvetica" w:cs="Arial Unicode MS"/>
-          <w:color w:val="000000"/>
-          <w:sz w:val="40"/>
-          <w:szCs w:val="40"/>
-          <w:lang w:val="fr-FR" w:eastAsia="fr-FR"/>
-        </w:rPr>
-      </w:pPr>
-      <w:r>
-        <w:rPr>
-          <w:sz w:val="40"/>
-          <w:szCs w:val="40"/>
-          <w:lang w:val="fr-FR"/>
-        </w:rPr>
-        <w:br w:type="page"/>
-      </w:r>
-    </w:p>
-    <w:p>
-      <w:pPr>
-        <w:pStyle w:val="Corps"/>
-        <w:rPr>
-          <w:sz w:val="40"/>
-          <w:szCs w:val="40"/>
-        </w:rPr>
-      </w:pPr>
-      <w:r>
-        <w:rPr>
-          <w:sz w:val="40"/>
-          <w:szCs w:val="40"/>
-        </w:rPr>
-        <w:lastRenderedPageBreak/>
-        <w:t>ARTICLE 11 :</w:t>
-      </w:r>
-      <w:r>
-        <w:rPr>
-          <w:sz w:val="40"/>
-          <w:szCs w:val="40"/>
-        </w:rPr>
-        <w:t xml:space="preserve"> Cookies</w:t>
-      </w:r>
-    </w:p>
-    <w:p>
-      <w:pPr>
+        <w:spacing w:line="360" w:lineRule="auto"/>
+        <w:rPr>
+          <w:rFonts w:asciiTheme="majorHAnsi" w:hAnsiTheme="majorHAnsi" w:cstheme="majorHAnsi"/>
+        </w:rPr>
+      </w:pPr>
+      <w:r>
         <w:rPr>
           <w:rFonts w:asciiTheme="majorHAnsi" w:hAnsiTheme="majorHAnsi" w:cstheme="majorHAnsi"/>
           <w:sz w:val="22"/>
           <w:szCs w:val="22"/>
           <w:lang w:val="fr-FR"/>
         </w:rPr>
-      </w:pPr>
+        <w:t>Toute utilisation, reproduction, diffusion, commercialisation, modification de toute ou partie du site https://www.</w:t>
+      </w:r>
       <w:r>
         <w:rPr>
           <w:rFonts w:asciiTheme="majorHAnsi" w:hAnsiTheme="majorHAnsi" w:cstheme="majorHAnsi"/>
@@ -1105,7 +730,7 @@
           <w:szCs w:val="22"/>
           <w:lang w:val="fr-FR"/>
         </w:rPr>
-        <w:t>L’Utilisateur est informé que lors de ses visites sur le site, un cookie peut s’installer automatiquement sur son logiciel de navigation.</w:t>
+        <w:t>lesekoya</w:t>
       </w:r>
       <w:r>
         <w:rPr>
@@ -1114,19 +739,283 @@
           <w:szCs w:val="22"/>
           <w:lang w:val="fr-FR"/>
         </w:rPr>
-        <w:t xml:space="preserve"> En naviguant sur le </w:t>
-      </w:r>
-      <w:proofErr w:type="spellStart"/>
-      <w:r>
+        <w:t>.com, sans autorisation de l’Editeur est prohibée et pourra entraînée des actions et poursuites judiciaires telles que notamment prévues par le Code de la propriété intellectuelle et le Code civil.</w:t>
+      </w:r>
+    </w:p>
+    <w:p>
+      <w:pPr>
+        <w:pStyle w:val="Corps"/>
+        <w:spacing w:line="360" w:lineRule="auto"/>
+      </w:pPr>
+    </w:p>
+    <w:p>
+      <w:pPr>
+        <w:pStyle w:val="Corps"/>
+        <w:spacing w:line="360" w:lineRule="auto"/>
+      </w:pPr>
+      <w:r>
+        <w:t>L’Utilisateur est entièrement responsable de tout contenu qu’il met en ligne et il s’engage à ne pas porter atteinte à un tiers.</w:t>
+      </w:r>
+    </w:p>
+    <w:p>
+      <w:pPr>
+        <w:pStyle w:val="Corps"/>
+        <w:spacing w:line="360" w:lineRule="auto"/>
+      </w:pPr>
+    </w:p>
+    <w:p>
+      <w:pPr>
+        <w:pStyle w:val="Corps"/>
+        <w:spacing w:line="360" w:lineRule="auto"/>
+      </w:pPr>
+      <w:r>
+        <w:t>L’Éditeur du site se réserve le droit de modérer ou de supprimer librement et à tout moment les contenus mis en ligne par les utilisateurs, et ce sans justification.</w:t>
+      </w:r>
+    </w:p>
+    <w:p>
+      <w:pPr>
+        <w:pStyle w:val="Sous-titre"/>
+        <w:spacing w:line="360" w:lineRule="auto"/>
+      </w:pPr>
+      <w:r>
+        <w:rPr>
+          <w:lang w:val="de-DE"/>
+        </w:rPr>
+        <w:t xml:space="preserve">ARTICLE </w:t>
+      </w:r>
+      <w:r>
+        <w:t>7 : Données personnelles</w:t>
+      </w:r>
+    </w:p>
+    <w:p>
+      <w:pPr>
+        <w:pStyle w:val="Corps"/>
+        <w:spacing w:line="360" w:lineRule="auto"/>
+      </w:pPr>
+      <w:r>
+        <w:t xml:space="preserve">L’Utilisateur doit obligatoirement fournir des informations personnelles pour procéder à son inscription sur le site. </w:t>
+      </w:r>
+    </w:p>
+    <w:p>
+      <w:pPr>
+        <w:pStyle w:val="Corps"/>
+        <w:spacing w:line="360" w:lineRule="auto"/>
+      </w:pPr>
+    </w:p>
+    <w:p>
+      <w:pPr>
+        <w:pStyle w:val="Corps"/>
+        <w:spacing w:line="360" w:lineRule="auto"/>
+      </w:pPr>
+      <w:r>
+        <w:t>L’adresse électronique (e-mail) de l’utilisateur pourra notamment être utilisée</w:t>
+      </w:r>
+      <w:r>
+        <w:t xml:space="preserve"> par le site G</w:t>
+      </w:r>
+      <w:r>
+        <w:t>abom</w:t>
+      </w:r>
+      <w:r>
+        <w:t>a-</w:t>
+      </w:r>
+      <w:r>
+        <w:t>annonce</w:t>
+      </w:r>
+      <w:r>
+        <w:t xml:space="preserve"> pour la communication d’informations diverses et la gestion du compte.</w:t>
+      </w:r>
+    </w:p>
+    <w:p>
+      <w:pPr>
+        <w:pStyle w:val="Corps"/>
+        <w:spacing w:line="360" w:lineRule="auto"/>
+      </w:pPr>
+      <w:proofErr w:type="gramStart"/>
+      <w:r>
+        <w:t>lesekoya</w:t>
+      </w:r>
+      <w:proofErr w:type="gramEnd"/>
+      <w:r>
+        <w:t xml:space="preserve"> garantie le respect de la vie privée de l’utilisateur, conformément à la loi n</w:t>
+      </w:r>
+      <w:r>
+        <w:rPr>
+          <w:lang w:val="it-IT"/>
+        </w:rPr>
+        <w:t>°</w:t>
+      </w:r>
+      <w:r>
+        <w:t>78-17 du 6 janvier 1978 relative à l'informatique, aux fichiers et aux libertés.</w:t>
+      </w:r>
+    </w:p>
+    <w:p>
+      <w:pPr>
+        <w:pStyle w:val="Corps"/>
+        <w:spacing w:line="360" w:lineRule="auto"/>
+      </w:pPr>
+    </w:p>
+    <w:p>
+      <w:pPr>
+        <w:pStyle w:val="Sous-titre"/>
+        <w:spacing w:line="360" w:lineRule="auto"/>
+      </w:pPr>
+      <w:r>
+        <w:t>ARTICLE 8 : Liens hypertextes</w:t>
+      </w:r>
+    </w:p>
+    <w:p>
+      <w:pPr>
+        <w:pStyle w:val="Corps"/>
+        <w:spacing w:line="360" w:lineRule="auto"/>
+      </w:pPr>
+      <w:r>
+        <w:t>Les domaines vers lesquels mènent les liens hypertextes présents sur le site n’engagent pas la responsabil</w:t>
+      </w:r>
+      <w:r>
+        <w:t xml:space="preserve">ité de l’Éditeur de </w:t>
+      </w:r>
+      <w:r>
+        <w:t>lesekoya</w:t>
+      </w:r>
+      <w:r>
+        <w:t>, qui n’a pas de contrôle sur ces liens.</w:t>
+      </w:r>
+    </w:p>
+    <w:p>
+      <w:pPr>
+        <w:pStyle w:val="Corps"/>
+        <w:spacing w:line="360" w:lineRule="auto"/>
+      </w:pPr>
+      <w:r>
+        <w:t>Il est possible pour un tiers de créer un lien ve</w:t>
+      </w:r>
+      <w:r>
+        <w:t xml:space="preserve">rs une page du site </w:t>
+      </w:r>
+      <w:r>
+        <w:t>lesekoya</w:t>
+      </w:r>
+      <w:r>
+        <w:t xml:space="preserve"> sans autorisation expresse de l’éditeur.</w:t>
+      </w:r>
+    </w:p>
+    <w:p>
+      <w:pPr>
+        <w:pStyle w:val="Corps"/>
+        <w:spacing w:line="360" w:lineRule="auto"/>
+      </w:pPr>
+    </w:p>
+    <w:p>
+      <w:pPr>
+        <w:pStyle w:val="Corps"/>
+        <w:spacing w:line="360" w:lineRule="auto"/>
+      </w:pPr>
+    </w:p>
+    <w:p>
+      <w:pPr>
+        <w:pStyle w:val="Sous-titre"/>
+        <w:spacing w:line="360" w:lineRule="auto"/>
+        <w:rPr>
+          <w:sz w:val="36"/>
+        </w:rPr>
+      </w:pPr>
+      <w:r>
+        <w:rPr>
+          <w:sz w:val="36"/>
+        </w:rPr>
+        <w:lastRenderedPageBreak/>
+        <w:t>ARTICLE 9 : Évolution des conditions générales d’utilisation</w:t>
+      </w:r>
+    </w:p>
+    <w:p>
+      <w:pPr>
+        <w:pStyle w:val="Corps"/>
+        <w:spacing w:line="360" w:lineRule="auto"/>
+      </w:pPr>
+      <w:r>
+        <w:t xml:space="preserve">Le site </w:t>
+      </w:r>
+      <w:r>
+        <w:t>lesekoya</w:t>
+      </w:r>
+      <w:r>
+        <w:t xml:space="preserve"> </w:t>
+      </w:r>
+      <w:r>
+        <w:t>se ré</w:t>
+      </w:r>
+      <w:r>
+        <w:t xml:space="preserve">serve </w:t>
+      </w:r>
+      <w:r>
+        <w:t>le droit de modifier les clauses de ces conditions générales d’utilisation à tout moment et sans justification.</w:t>
+      </w:r>
+    </w:p>
+    <w:p>
+      <w:pPr>
+        <w:pStyle w:val="Sous-titre"/>
+        <w:spacing w:line="360" w:lineRule="auto"/>
+        <w:rPr>
+          <w:sz w:val="36"/>
+        </w:rPr>
+      </w:pPr>
+      <w:r>
+        <w:rPr>
+          <w:sz w:val="36"/>
+        </w:rPr>
+        <w:t>ARTICLE 10 : Durée du contrat</w:t>
+      </w:r>
+    </w:p>
+    <w:p>
+      <w:pPr>
+        <w:pStyle w:val="Corps"/>
+        <w:spacing w:line="360" w:lineRule="auto"/>
+      </w:pPr>
+      <w:r>
+        <w:rPr>
+          <w:lang w:val="it-IT"/>
+        </w:rPr>
+        <w:t xml:space="preserve">La durée </w:t>
+      </w:r>
+      <w:r>
+        <w:t xml:space="preserve"> du présent contrat est indéterminée. Le contrat produit ses effets à l'égard de l'Utilisateur à compter du début de l’utilisation du service.</w:t>
+      </w:r>
+    </w:p>
+    <w:p>
+      <w:pPr>
+        <w:pStyle w:val="Corps"/>
+        <w:spacing w:line="360" w:lineRule="auto"/>
+        <w:rPr>
+          <w:sz w:val="36"/>
+          <w:szCs w:val="40"/>
+        </w:rPr>
+      </w:pPr>
+      <w:r>
+        <w:rPr>
+          <w:sz w:val="36"/>
+          <w:szCs w:val="40"/>
+        </w:rPr>
+        <w:t>ARTICLE 11 :</w:t>
+      </w:r>
+      <w:r>
+        <w:rPr>
+          <w:sz w:val="36"/>
+          <w:szCs w:val="40"/>
+        </w:rPr>
+        <w:t xml:space="preserve"> Cookies</w:t>
+      </w:r>
+    </w:p>
+    <w:p>
+      <w:pPr>
+        <w:spacing w:line="360" w:lineRule="auto"/>
         <w:rPr>
           <w:rFonts w:asciiTheme="majorHAnsi" w:hAnsiTheme="majorHAnsi" w:cstheme="majorHAnsi"/>
           <w:sz w:val="22"/>
           <w:szCs w:val="22"/>
           <w:lang w:val="fr-FR"/>
         </w:rPr>
-        <w:t>site</w:t>
-      </w:r>
-      <w:proofErr w:type="gramStart"/>
+      </w:pPr>
       <w:r>
         <w:rPr>
           <w:rFonts w:asciiTheme="majorHAnsi" w:hAnsiTheme="majorHAnsi" w:cstheme="majorHAnsi"/>
@@ -1134,7 +1023,7 @@
           <w:szCs w:val="22"/>
           <w:lang w:val="fr-FR"/>
         </w:rPr>
-        <w:t>,</w:t>
+        <w:t>L’Utilisateur est informé que lors de ses visites sur le site, un cookie peut s’installer automatiquement sur son logiciel de navigation.</w:t>
       </w:r>
       <w:r>
         <w:rPr>
@@ -1143,10 +1032,8 @@
           <w:szCs w:val="22"/>
           <w:lang w:val="fr-FR"/>
         </w:rPr>
-        <w:t>il</w:t>
-      </w:r>
-      <w:proofErr w:type="spellEnd"/>
-      <w:proofErr w:type="gramEnd"/>
+        <w:t xml:space="preserve"> En naviguant sur le site</w:t>
+      </w:r>
       <w:r>
         <w:rPr>
           <w:rFonts w:asciiTheme="majorHAnsi" w:hAnsiTheme="majorHAnsi" w:cstheme="majorHAnsi"/>
@@ -1154,28 +1041,31 @@
           <w:szCs w:val="22"/>
           <w:lang w:val="fr-FR"/>
         </w:rPr>
-        <w:t xml:space="preserve"> les accepte.</w:t>
-      </w:r>
-    </w:p>
-    <w:p>
-      <w:pPr>
+        <w:t xml:space="preserve"> </w:t>
+      </w:r>
+      <w:r>
+        <w:t>lesekoya</w:t>
+      </w:r>
+      <w:proofErr w:type="gramStart"/>
+      <w:r>
         <w:rPr>
           <w:rFonts w:asciiTheme="majorHAnsi" w:hAnsiTheme="majorHAnsi" w:cstheme="majorHAnsi"/>
           <w:sz w:val="22"/>
           <w:szCs w:val="22"/>
           <w:lang w:val="fr-FR"/>
         </w:rPr>
-      </w:pPr>
-    </w:p>
-    <w:p>
-      <w:pPr>
+        <w:t>,</w:t>
+      </w:r>
+      <w:r>
         <w:rPr>
           <w:rFonts w:asciiTheme="majorHAnsi" w:hAnsiTheme="majorHAnsi" w:cstheme="majorHAnsi"/>
           <w:sz w:val="22"/>
           <w:szCs w:val="22"/>
           <w:lang w:val="fr-FR"/>
         </w:rPr>
-      </w:pPr>
+        <w:t>il</w:t>
+      </w:r>
+      <w:proofErr w:type="gramEnd"/>
       <w:r>
         <w:rPr>
           <w:rFonts w:asciiTheme="majorHAnsi" w:hAnsiTheme="majorHAnsi" w:cstheme="majorHAnsi"/>
@@ -1183,52 +1073,12 @@
           <w:szCs w:val="22"/>
           <w:lang w:val="fr-FR"/>
         </w:rPr>
-        <w:t>Un cookie est un élément qui ne permet pas d’identifier l’Utilisateur mais sert à enregistrer des informations relatives à la navigation de celui-ci sur le site Internet. L’Utilisateur pourra désactiver ce cookie par l’intermédiaire des paramètres figurant au sein de son logiciel de navigation.</w:t>
-      </w:r>
-    </w:p>
-    <w:p>
-      <w:pPr>
-        <w:spacing w:after="372"/>
-        <w:ind w:left="11"/>
-        <w:rPr>
-          <w:lang w:val="fr-FR"/>
-        </w:rPr>
-      </w:pPr>
-      <w:r>
-        <w:rPr>
-          <w:lang w:val="fr-FR"/>
-        </w:rPr>
-        <w:t xml:space="preserve"> </w:t>
-      </w:r>
-    </w:p>
-    <w:p>
-      <w:pPr>
-        <w:pStyle w:val="Titre1"/>
-      </w:pPr>
-      <w:r>
-        <w:rPr>
-          <w:rFonts w:asciiTheme="majorHAnsi" w:hAnsiTheme="majorHAnsi" w:cstheme="majorHAnsi"/>
-          <w:b w:val="0"/>
-          <w:sz w:val="40"/>
-          <w:szCs w:val="40"/>
-        </w:rPr>
-        <w:t>ARTICLE 12</w:t>
-      </w:r>
-      <w:r>
-        <w:t xml:space="preserve"> : </w:t>
-      </w:r>
-      <w:r>
-        <w:rPr>
-          <w:rFonts w:asciiTheme="majorHAnsi" w:hAnsiTheme="majorHAnsi" w:cstheme="majorHAnsi"/>
-          <w:b w:val="0"/>
-          <w:sz w:val="40"/>
-          <w:szCs w:val="40"/>
-        </w:rPr>
-        <w:t>PROPRIÉTÉ INTELLECTUELLE</w:t>
-      </w:r>
-    </w:p>
-    <w:p>
-      <w:pPr>
+        <w:t xml:space="preserve"> les accepte.</w:t>
+      </w:r>
+    </w:p>
+    <w:p>
+      <w:pPr>
+        <w:spacing w:line="360" w:lineRule="auto"/>
         <w:rPr>
           <w:rFonts w:asciiTheme="majorHAnsi" w:hAnsiTheme="majorHAnsi" w:cstheme="majorHAnsi"/>
           <w:sz w:val="22"/>
@@ -1236,97 +1086,103 @@
           <w:lang w:val="fr-FR"/>
         </w:rPr>
       </w:pPr>
-      <w:r>
+    </w:p>
+    <w:p>
+      <w:pPr>
+        <w:spacing w:line="360" w:lineRule="auto"/>
         <w:rPr>
           <w:rFonts w:asciiTheme="majorHAnsi" w:hAnsiTheme="majorHAnsi" w:cstheme="majorHAnsi"/>
           <w:sz w:val="22"/>
           <w:szCs w:val="22"/>
           <w:lang w:val="fr-FR"/>
         </w:rPr>
-        <w:t>Toute utilisation, reproduction, diffusion, commercialisation, modification de toute ou partie du site https://www.gabomaannonce.com, sans autorisation de l’Editeur est prohibée et pourra entraînée des actions et poursuites judiciaires telles que notamment prévues par le Code de la propriété intellectuelle et le Code civil.</w:t>
-      </w:r>
-    </w:p>
-    <w:p>
-      <w:pPr>
-        <w:pStyle w:val="Corps"/>
+      </w:pPr>
+      <w:r>
         <w:rPr>
           <w:rFonts w:asciiTheme="majorHAnsi" w:hAnsiTheme="majorHAnsi" w:cstheme="majorHAnsi"/>
-        </w:rPr>
-      </w:pPr>
-      <w:r>
+          <w:sz w:val="22"/>
+          <w:szCs w:val="22"/>
+          <w:lang w:val="fr-FR"/>
+        </w:rPr>
+        <w:t>Un cookie est un élément qui ne permet pas d’identifier l’Utilisateur mais sert à enregistrer des informations relatives à la navigation de celui-ci sur le site Internet. L’Utilisateur pourra désactiver ce cookie par l’intermédiaire des paramètres figurant au sein de son logiciel de navigation.</w:t>
+      </w:r>
+    </w:p>
+    <w:p>
+      <w:pPr>
+        <w:pStyle w:val="Sous-titre"/>
+        <w:spacing w:line="360" w:lineRule="auto"/>
+        <w:rPr>
+          <w:sz w:val="36"/>
+          <w:szCs w:val="36"/>
+        </w:rPr>
+      </w:pPr>
+      <w:r>
+        <w:rPr>
+          <w:sz w:val="36"/>
+          <w:szCs w:val="36"/>
+        </w:rPr>
+        <w:t>ARTICLE 12</w:t>
+      </w:r>
+      <w:r>
+        <w:rPr>
+          <w:sz w:val="36"/>
+          <w:szCs w:val="36"/>
+        </w:rPr>
+        <w:t xml:space="preserve"> : </w:t>
+      </w:r>
+      <w:r>
+        <w:rPr>
+          <w:sz w:val="36"/>
+          <w:szCs w:val="36"/>
+        </w:rPr>
+        <w:t xml:space="preserve">Droit applicable et juridiction </w:t>
+      </w:r>
+      <w:proofErr w:type="spellStart"/>
+      <w:r>
+        <w:rPr>
+          <w:sz w:val="36"/>
+          <w:szCs w:val="36"/>
+        </w:rPr>
+        <w:t>compé</w:t>
+      </w:r>
+      <w:proofErr w:type="spellEnd"/>
+      <w:r>
+        <w:rPr>
+          <w:sz w:val="36"/>
+          <w:szCs w:val="36"/>
+          <w:lang w:val="it-IT"/>
+        </w:rPr>
+        <w:t>tente</w:t>
+      </w:r>
+    </w:p>
+    <w:p>
+      <w:pPr>
+        <w:pStyle w:val="Corps"/>
+        <w:spacing w:line="360" w:lineRule="auto"/>
+      </w:pPr>
+      <w:r>
+        <w:t xml:space="preserve">Le présent contrat dépend de la législation sénégalaise. </w:t>
+      </w:r>
+    </w:p>
+    <w:p>
+      <w:pPr>
+        <w:pStyle w:val="Corps"/>
+        <w:spacing w:line="360" w:lineRule="auto"/>
+      </w:pPr>
+      <w:r>
+        <w:t>En cas de litige non résolu à l’amiable entre l’Utilisateur et l’Éditeur, les tribunaux de Dakar sont compétents pour régler le contentieux.</w:t>
+      </w:r>
+    </w:p>
+    <w:p>
+      <w:pPr>
+        <w:pStyle w:val="Corps"/>
+        <w:spacing w:line="360" w:lineRule="auto"/>
         <w:rPr>
           <w:rFonts w:asciiTheme="majorHAnsi" w:hAnsiTheme="majorHAnsi" w:cstheme="majorHAnsi"/>
         </w:rPr>
-        <w:t>Pour plus d’informations, se reporter aux CGU du site https://www.</w:t>
-      </w:r>
-      <w:r>
-        <w:rPr>
-          <w:rFonts w:asciiTheme="majorHAnsi" w:hAnsiTheme="majorHAnsi" w:cstheme="majorHAnsi"/>
-        </w:rPr>
-        <w:t>site</w:t>
-      </w:r>
-      <w:r>
-        <w:rPr>
-          <w:rFonts w:asciiTheme="majorHAnsi" w:hAnsiTheme="majorHAnsi" w:cstheme="majorHAnsi"/>
-        </w:rPr>
-        <w:t>.com accessible à la rubrique« CGU »</w:t>
-      </w:r>
-    </w:p>
-    <w:p>
-      <w:pPr>
-        <w:pStyle w:val="Corps"/>
-        <w:rPr>
-          <w:rFonts w:asciiTheme="majorHAnsi" w:hAnsiTheme="majorHAnsi" w:cstheme="majorHAnsi"/>
-        </w:rPr>
-      </w:pPr>
-    </w:p>
-    <w:p>
-      <w:pPr>
-        <w:pStyle w:val="Sous-titre"/>
-      </w:pPr>
-      <w:r>
-        <w:t xml:space="preserve">ARTICLE 13 : Droit applicable et juridiction </w:t>
-      </w:r>
-      <w:proofErr w:type="spellStart"/>
-      <w:r>
-        <w:t>compé</w:t>
-      </w:r>
-      <w:proofErr w:type="spellEnd"/>
-      <w:r>
-        <w:rPr>
-          <w:lang w:val="it-IT"/>
-        </w:rPr>
-        <w:t>tente</w:t>
-      </w:r>
-    </w:p>
-    <w:p>
-      <w:pPr>
-        <w:pStyle w:val="Corps"/>
-      </w:pPr>
-    </w:p>
-    <w:p>
-      <w:pPr>
-        <w:pStyle w:val="Corps"/>
-      </w:pPr>
-      <w:r>
-        <w:t xml:space="preserve">Le présent contrat dépend de la législation sénégalaise. </w:t>
-      </w:r>
-    </w:p>
-    <w:p>
-      <w:pPr>
-        <w:pStyle w:val="Corps"/>
-      </w:pPr>
-      <w:r>
-        <w:t>En cas de litige non résolu à l’amiable entre l’Utilisateur et l’Éditeur, les tribunaux de Dakar sont compétents pour régler le contentieux.</w:t>
-      </w:r>
-    </w:p>
-    <w:p>
-      <w:pPr>
-        <w:pStyle w:val="Corps"/>
-        <w:rPr>
-          <w:rFonts w:asciiTheme="majorHAnsi" w:hAnsiTheme="majorHAnsi" w:cstheme="majorHAnsi"/>
-        </w:rPr>
-      </w:pPr>
+      </w:pPr>
+      <w:bookmarkStart w:id="0" w:name="_GoBack"/>
+      <w:bookmarkEnd w:id="0"/>
     </w:p>
     <w:sectPr>
       <w:headerReference w:type="default" r:id="rId7"/>

</xml_diff>